<commit_message>
Replace "task_1" to "task_2" in doc
</commit_message>
<xml_diff>
--- a/KA04_Shtrikker_DY_1_v8_13_09_2021.docx
+++ b/KA04_Shtrikker_DY_1_v8_13_09_2021.docx
@@ -430,25 +430,7 @@
           <w:szCs w:val="24"/>
           <w:lang w:val="uk-UA"/>
         </w:rPr>
-        <w:t xml:space="preserve">до конструкторів та деструкторів базового, похідного та одного з агрегованих класів долучити виведення відповідної контрольної </w:t>
-      </w:r>
-      <w:r>
-        <w:rPr>
-          <w:rFonts w:ascii="Times New Roman" w:hAnsi="Times New Roman"/>
-          <w:sz w:val="24"/>
-          <w:szCs w:val="24"/>
-          <w:lang w:val="uk-UA"/>
-        </w:rPr>
-        <w:t>і</w:t>
-      </w:r>
-      <w:r>
-        <w:rPr>
-          <w:rFonts w:ascii="Times New Roman" w:hAnsi="Times New Roman"/>
-          <w:sz w:val="24"/>
-          <w:szCs w:val="24"/>
-          <w:lang w:val="uk-UA"/>
-        </w:rPr>
-        <w:t>нформації для можливості відстеження порядку створення та знищення об’єктів;</w:t>
+        <w:t>до конструкторів та деструкторів базового, похідного та одного з агрегованих класів долучити виведення відповідної контрольної інформації для можливості відстеження порядку створення та знищення об’єктів;</w:t>
       </w:r>
       <w:r>
         <w:br w:type="page"/>
@@ -584,25 +566,25 @@
           <w:szCs w:val="20"/>
           <w:lang w:val="uk-UA"/>
         </w:rPr>
-        <w:t>#ifndef _TASK_1_INCLUDE_TASK_1_DATE_H_</w:t>
-      </w:r>
-    </w:p>
-    <w:p>
-      <w:pPr>
-        <w:pStyle w:val="PreformattedText"/>
-        <w:rPr>
-          <w:rFonts w:ascii="Times New Roman" w:hAnsi="Times New Roman"/>
-          <w:sz w:val="20"/>
-          <w:szCs w:val="20"/>
-        </w:rPr>
-      </w:pPr>
-      <w:r>
-        <w:rPr>
-          <w:rFonts w:ascii="Times New Roman" w:hAnsi="Times New Roman"/>
-          <w:sz w:val="20"/>
-          <w:szCs w:val="20"/>
-        </w:rPr>
-        <w:t>#define _TASK_1_INCLUDE_TASK_1_DATE_H_</w:t>
+        <w:t>#ifndef _TASK_2_INCLUDE_TASK_2_DATE_H_</w:t>
+      </w:r>
+    </w:p>
+    <w:p>
+      <w:pPr>
+        <w:pStyle w:val="PreformattedText"/>
+        <w:rPr>
+          <w:rFonts w:ascii="Times New Roman" w:hAnsi="Times New Roman"/>
+          <w:sz w:val="20"/>
+          <w:szCs w:val="20"/>
+        </w:rPr>
+      </w:pPr>
+      <w:r>
+        <w:rPr>
+          <w:rFonts w:ascii="Times New Roman" w:hAnsi="Times New Roman"/>
+          <w:sz w:val="20"/>
+          <w:szCs w:val="20"/>
+        </w:rPr>
+        <w:t>#define _TASK_2_INCLUDE_TASK_2_DATE_H_</w:t>
       </w:r>
     </w:p>
     <w:p>
@@ -1368,7 +1350,7 @@
         <w:rPr>
           <w:rFonts w:ascii="Times New Roman" w:hAnsi="Times New Roman"/>
         </w:rPr>
-        <w:t>#include &lt;task_1/date.h&gt;</w:t>
+        <w:t>#include &lt;task_2/date.h&gt;</w:t>
       </w:r>
     </w:p>
     <w:p>
@@ -3049,7 +3031,7 @@
           <w:szCs w:val="20"/>
           <w:lang w:val="uk-UA"/>
         </w:rPr>
-        <w:t>#ifndef _TASK_1_INCLUDE_TASK_1_PARTICIPANT_H_</w:t>
+        <w:t>#ifndef _TASK_2_INCLUDE_TASK_2_PARTICIPANT_H_</w:t>
       </w:r>
     </w:p>
     <w:p>
@@ -3072,7 +3054,7 @@
           <w:sz w:val="20"/>
           <w:szCs w:val="20"/>
         </w:rPr>
-        <w:t>#define _TASK_1_INCLUDE_TASK_1_PARTICIPANT_H_</w:t>
+        <w:t>#define _TASK_2_INCLUDE_TASK_2_PARTICIPANT_H_</w:t>
       </w:r>
     </w:p>
     <w:p>
@@ -3162,7 +3144,7 @@
           <w:sz w:val="20"/>
           <w:szCs w:val="20"/>
         </w:rPr>
-        <w:t>#include &lt;task_1/date.h&gt;</w:t>
+        <w:t>#include &lt;task_2/date.h&gt;</w:t>
       </w:r>
     </w:p>
     <w:p>
@@ -4153,7 +4135,7 @@
         <w:rPr>
           <w:rFonts w:ascii="Times New Roman" w:hAnsi="Times New Roman"/>
         </w:rPr>
-        <w:t>#include &lt;task_1/participant.h&gt;</w:t>
+        <w:t>#include &lt;task_2/participant.h&gt;</w:t>
       </w:r>
     </w:p>
     <w:p>
@@ -7141,48 +7123,48 @@
           <w:szCs w:val="20"/>
           <w:lang w:val="uk-UA"/>
         </w:rPr>
-        <w:t>#ifndef _TASK_1_INCLUDE_TASK_1_PERFORMANCE_H_</w:t>
-      </w:r>
-    </w:p>
-    <w:p>
-      <w:pPr>
-        <w:pStyle w:val="PreformattedText"/>
-        <w:rPr>
-          <w:rFonts w:ascii="Times New Roman" w:hAnsi="Times New Roman"/>
-        </w:rPr>
-      </w:pPr>
-      <w:r>
-        <w:rPr>
-          <w:rFonts w:ascii="Times New Roman" w:hAnsi="Times New Roman"/>
-        </w:rPr>
-        <w:t>#define _TASK_1_INCLUDE_TASK_1_PERFORMANCE_H_</w:t>
-      </w:r>
-    </w:p>
-    <w:p>
-      <w:pPr>
-        <w:pStyle w:val="PreformattedText"/>
-        <w:rPr>
-          <w:rFonts w:ascii="Times New Roman" w:hAnsi="Times New Roman"/>
-        </w:rPr>
-      </w:pPr>
-      <w:r>
-        <w:rPr>
-          <w:rFonts w:ascii="Times New Roman" w:hAnsi="Times New Roman"/>
-        </w:rPr>
-      </w:r>
-    </w:p>
-    <w:p>
-      <w:pPr>
-        <w:pStyle w:val="PreformattedText"/>
-        <w:rPr>
-          <w:rFonts w:ascii="Times New Roman" w:hAnsi="Times New Roman"/>
-        </w:rPr>
-      </w:pPr>
-      <w:r>
-        <w:rPr>
-          <w:rFonts w:ascii="Times New Roman" w:hAnsi="Times New Roman"/>
-        </w:rPr>
-        <w:t>#include &lt;task_1/participant.h&gt;</w:t>
+        <w:t>#ifndef _TASK_2_INCLUDE_TASK_2_PERFORMANCE_H_</w:t>
+      </w:r>
+    </w:p>
+    <w:p>
+      <w:pPr>
+        <w:pStyle w:val="PreformattedText"/>
+        <w:rPr>
+          <w:rFonts w:ascii="Times New Roman" w:hAnsi="Times New Roman"/>
+        </w:rPr>
+      </w:pPr>
+      <w:r>
+        <w:rPr>
+          <w:rFonts w:ascii="Times New Roman" w:hAnsi="Times New Roman"/>
+        </w:rPr>
+        <w:t>#define _TASK_2_INCLUDE_TASK_2_PERFORMANCE_H_</w:t>
+      </w:r>
+    </w:p>
+    <w:p>
+      <w:pPr>
+        <w:pStyle w:val="PreformattedText"/>
+        <w:rPr>
+          <w:rFonts w:ascii="Times New Roman" w:hAnsi="Times New Roman"/>
+        </w:rPr>
+      </w:pPr>
+      <w:r>
+        <w:rPr>
+          <w:rFonts w:ascii="Times New Roman" w:hAnsi="Times New Roman"/>
+        </w:rPr>
+      </w:r>
+    </w:p>
+    <w:p>
+      <w:pPr>
+        <w:pStyle w:val="PreformattedText"/>
+        <w:rPr>
+          <w:rFonts w:ascii="Times New Roman" w:hAnsi="Times New Roman"/>
+        </w:rPr>
+      </w:pPr>
+      <w:r>
+        <w:rPr>
+          <w:rFonts w:ascii="Times New Roman" w:hAnsi="Times New Roman"/>
+        </w:rPr>
+        <w:t>#include &lt;task_2/participant.h&gt;</w:t>
       </w:r>
     </w:p>
     <w:p>
@@ -7946,7 +7928,7 @@
         <w:rPr>
           <w:rFonts w:ascii="Times New Roman" w:hAnsi="Times New Roman"/>
         </w:rPr>
-        <w:t>#include &lt;task_1/performance.h&gt;</w:t>
+        <w:t>#include &lt;task_2/performance.h&gt;</w:t>
       </w:r>
     </w:p>
     <w:p>
@@ -10435,62 +10417,62 @@
           <w:szCs w:val="20"/>
           <w:lang w:val="uk-UA"/>
         </w:rPr>
-        <w:t>#ifndef _TASK_1_INCLUDE_TASK_1_COMPETITION_H_</w:t>
-      </w:r>
-    </w:p>
-    <w:p>
-      <w:pPr>
-        <w:pStyle w:val="PreformattedText"/>
-        <w:rPr>
-          <w:rFonts w:ascii="Times New Roman" w:hAnsi="Times New Roman"/>
-        </w:rPr>
-      </w:pPr>
-      <w:r>
-        <w:rPr>
-          <w:rFonts w:ascii="Times New Roman" w:hAnsi="Times New Roman"/>
-        </w:rPr>
-        <w:t>#define _TASK_1_INCLUDE_TASK_1_COMPETITION_H_</w:t>
-      </w:r>
-    </w:p>
-    <w:p>
-      <w:pPr>
-        <w:pStyle w:val="PreformattedText"/>
-        <w:rPr>
-          <w:rFonts w:ascii="Times New Roman" w:hAnsi="Times New Roman"/>
-        </w:rPr>
-      </w:pPr>
-      <w:r>
-        <w:rPr>
-          <w:rFonts w:ascii="Times New Roman" w:hAnsi="Times New Roman"/>
-        </w:rPr>
-      </w:r>
-    </w:p>
-    <w:p>
-      <w:pPr>
-        <w:pStyle w:val="PreformattedText"/>
-        <w:rPr>
-          <w:rFonts w:ascii="Times New Roman" w:hAnsi="Times New Roman"/>
-        </w:rPr>
-      </w:pPr>
-      <w:r>
-        <w:rPr>
-          <w:rFonts w:ascii="Times New Roman" w:hAnsi="Times New Roman"/>
-        </w:rPr>
-        <w:t>#include &lt;task_1/performance.h&gt;</w:t>
-      </w:r>
-    </w:p>
-    <w:p>
-      <w:pPr>
-        <w:pStyle w:val="PreformattedText"/>
-        <w:rPr>
-          <w:rFonts w:ascii="Times New Roman" w:hAnsi="Times New Roman"/>
-        </w:rPr>
-      </w:pPr>
-      <w:r>
-        <w:rPr>
-          <w:rFonts w:ascii="Times New Roman" w:hAnsi="Times New Roman"/>
-        </w:rPr>
-        <w:t>#include &lt;task_1/participant.h&gt;</w:t>
+        <w:t>#ifndef _TASK_2_INCLUDE_TASK_2_COMPETITION_H_</w:t>
+      </w:r>
+    </w:p>
+    <w:p>
+      <w:pPr>
+        <w:pStyle w:val="PreformattedText"/>
+        <w:rPr>
+          <w:rFonts w:ascii="Times New Roman" w:hAnsi="Times New Roman"/>
+        </w:rPr>
+      </w:pPr>
+      <w:r>
+        <w:rPr>
+          <w:rFonts w:ascii="Times New Roman" w:hAnsi="Times New Roman"/>
+        </w:rPr>
+        <w:t>#define _TASK_2_INCLUDE_TASK_2_COMPETITION_H_</w:t>
+      </w:r>
+    </w:p>
+    <w:p>
+      <w:pPr>
+        <w:pStyle w:val="PreformattedText"/>
+        <w:rPr>
+          <w:rFonts w:ascii="Times New Roman" w:hAnsi="Times New Roman"/>
+        </w:rPr>
+      </w:pPr>
+      <w:r>
+        <w:rPr>
+          <w:rFonts w:ascii="Times New Roman" w:hAnsi="Times New Roman"/>
+        </w:rPr>
+      </w:r>
+    </w:p>
+    <w:p>
+      <w:pPr>
+        <w:pStyle w:val="PreformattedText"/>
+        <w:rPr>
+          <w:rFonts w:ascii="Times New Roman" w:hAnsi="Times New Roman"/>
+        </w:rPr>
+      </w:pPr>
+      <w:r>
+        <w:rPr>
+          <w:rFonts w:ascii="Times New Roman" w:hAnsi="Times New Roman"/>
+        </w:rPr>
+        <w:t>#include &lt;task_2/performance.h&gt;</w:t>
+      </w:r>
+    </w:p>
+    <w:p>
+      <w:pPr>
+        <w:pStyle w:val="PreformattedText"/>
+        <w:rPr>
+          <w:rFonts w:ascii="Times New Roman" w:hAnsi="Times New Roman"/>
+        </w:rPr>
+      </w:pPr>
+      <w:r>
+        <w:rPr>
+          <w:rFonts w:ascii="Times New Roman" w:hAnsi="Times New Roman"/>
+        </w:rPr>
+        <w:t>#include &lt;task_2/participant.h&gt;</w:t>
       </w:r>
     </w:p>
     <w:p>
@@ -11094,7 +11076,7 @@
         <w:rPr>
           <w:rFonts w:ascii="Times New Roman" w:hAnsi="Times New Roman"/>
         </w:rPr>
-        <w:t>#include &lt;task_1/competition.h&gt;</w:t>
+        <w:t>#include &lt;task_2/competition.h&gt;</w:t>
       </w:r>
     </w:p>
     <w:p>
@@ -14962,49 +14944,49 @@
         <w:rPr>
           <w:rFonts w:ascii="Times New Roman" w:hAnsi="Times New Roman"/>
         </w:rPr>
-        <w:t>#include &lt;task_1/date.h&gt;</w:t>
-      </w:r>
-    </w:p>
-    <w:p>
-      <w:pPr>
-        <w:pStyle w:val="PreformattedText"/>
-        <w:rPr>
-          <w:rFonts w:ascii="Times New Roman" w:hAnsi="Times New Roman"/>
-        </w:rPr>
-      </w:pPr>
-      <w:r>
-        <w:rPr>
-          <w:rFonts w:ascii="Times New Roman" w:hAnsi="Times New Roman"/>
-        </w:rPr>
-        <w:t>#include &lt;task_1/participant.h&gt;</w:t>
-      </w:r>
-    </w:p>
-    <w:p>
-      <w:pPr>
-        <w:pStyle w:val="PreformattedText"/>
-        <w:rPr>
-          <w:rFonts w:ascii="Times New Roman" w:hAnsi="Times New Roman"/>
-        </w:rPr>
-      </w:pPr>
-      <w:r>
-        <w:rPr>
-          <w:rFonts w:ascii="Times New Roman" w:hAnsi="Times New Roman"/>
-        </w:rPr>
-        <w:t>#include &lt;task_1/performance.h&gt;</w:t>
-      </w:r>
-    </w:p>
-    <w:p>
-      <w:pPr>
-        <w:pStyle w:val="PreformattedText"/>
-        <w:rPr>
-          <w:rFonts w:ascii="Times New Roman" w:hAnsi="Times New Roman"/>
-        </w:rPr>
-      </w:pPr>
-      <w:r>
-        <w:rPr>
-          <w:rFonts w:ascii="Times New Roman" w:hAnsi="Times New Roman"/>
-        </w:rPr>
-        <w:t>#include &lt;task_1/competition.h&gt;</w:t>
+        <w:t>#include &lt;task_2/date.h&gt;</w:t>
+      </w:r>
+    </w:p>
+    <w:p>
+      <w:pPr>
+        <w:pStyle w:val="PreformattedText"/>
+        <w:rPr>
+          <w:rFonts w:ascii="Times New Roman" w:hAnsi="Times New Roman"/>
+        </w:rPr>
+      </w:pPr>
+      <w:r>
+        <w:rPr>
+          <w:rFonts w:ascii="Times New Roman" w:hAnsi="Times New Roman"/>
+        </w:rPr>
+        <w:t>#include &lt;task_2/participant.h&gt;</w:t>
+      </w:r>
+    </w:p>
+    <w:p>
+      <w:pPr>
+        <w:pStyle w:val="PreformattedText"/>
+        <w:rPr>
+          <w:rFonts w:ascii="Times New Roman" w:hAnsi="Times New Roman"/>
+        </w:rPr>
+      </w:pPr>
+      <w:r>
+        <w:rPr>
+          <w:rFonts w:ascii="Times New Roman" w:hAnsi="Times New Roman"/>
+        </w:rPr>
+        <w:t>#include &lt;task_2/performance.h&gt;</w:t>
+      </w:r>
+    </w:p>
+    <w:p>
+      <w:pPr>
+        <w:pStyle w:val="PreformattedText"/>
+        <w:rPr>
+          <w:rFonts w:ascii="Times New Roman" w:hAnsi="Times New Roman"/>
+        </w:rPr>
+      </w:pPr>
+      <w:r>
+        <w:rPr>
+          <w:rFonts w:ascii="Times New Roman" w:hAnsi="Times New Roman"/>
+        </w:rPr>
+        <w:t>#include &lt;task_2/competition.h&gt;</w:t>
       </w:r>
     </w:p>
     <w:p>
@@ -15357,7 +15339,7 @@
     </w:r>
     <w:r>
       <w:rPr/>
-      <w:t>19</w:t>
+      <w:t>2</w:t>
     </w:r>
     <w:r>
       <w:rPr/>
@@ -15658,7 +15640,7 @@
     <w:pPr>
       <w:widowControl/>
       <w:suppressAutoHyphens w:val="true"/>
-      <w:overflowPunct w:val="false"/>
+      <w:overflowPunct w:val="true"/>
       <w:bidi w:val="0"/>
       <w:spacing w:before="0" w:after="0"/>
       <w:jc w:val="left"/>

</xml_diff>